<commit_message>
Added Item class and image assets for temp item database
</commit_message>
<xml_diff>
--- a/documents/Project proposal.docx
+++ b/documents/Project proposal.docx
@@ -323,7 +323,7 @@
         </w:numPr>
       </w:pPr>
       <w:r>
-        <w:t>Name</w:t>
+        <w:t>ID</w:t>
       </w:r>
     </w:p>
     <w:p>
@@ -334,9 +334,11 @@
           <w:numId w:val="3"/>
         </w:numPr>
       </w:pPr>
-      <w:r>
-        <w:t>Price</w:t>
-      </w:r>
+      <w:bookmarkStart w:id="0" w:name="_GoBack"/>
+      <w:r>
+        <w:t>Name</w:t>
+      </w:r>
+      <w:bookmarkEnd w:id="0"/>
     </w:p>
     <w:p>
       <w:pPr>
@@ -347,7 +349,7 @@
         </w:numPr>
       </w:pPr>
       <w:r>
-        <w:t>Discount (default 0)</w:t>
+        <w:t>Description</w:t>
       </w:r>
     </w:p>
     <w:p>
@@ -359,33 +361,7 @@
         </w:numPr>
       </w:pPr>
       <w:r>
-        <w:t>Sale history</w:t>
-      </w:r>
-      <w:bookmarkStart w:id="0" w:name="_GoBack"/>
-      <w:bookmarkEnd w:id="0"/>
-    </w:p>
-    <w:p>
-      <w:pPr>
-        <w:pStyle w:val="ListParagraph"/>
-        <w:numPr>
-          <w:ilvl w:val="0"/>
-          <w:numId w:val="3"/>
-        </w:numPr>
-      </w:pPr>
-      <w:r>
-        <w:t>Last updated timestamp</w:t>
-      </w:r>
-    </w:p>
-    <w:p>
-      <w:pPr>
-        <w:pStyle w:val="ListParagraph"/>
-        <w:numPr>
-          <w:ilvl w:val="0"/>
-          <w:numId w:val="3"/>
-        </w:numPr>
-      </w:pPr>
-      <w:r>
-        <w:t>Availability</w:t>
+        <w:t>Image</w:t>
       </w:r>
     </w:p>
     <w:p>
@@ -439,6 +415,23 @@
     </w:p>
     <w:p>
       <w:pPr>
+        <w:pStyle w:val="ListParagraph"/>
+        <w:numPr>
+          <w:ilvl w:val="1"/>
+          <w:numId w:val="5"/>
+        </w:numPr>
+      </w:pPr>
+      <w:proofErr w:type="gramStart"/>
+      <w:r>
+        <w:t>Coupon[</w:t>
+      </w:r>
+      <w:proofErr w:type="gramEnd"/>
+      <w:r>
+        <w:t>]</w:t>
+      </w:r>
+    </w:p>
+    <w:p>
+      <w:pPr>
         <w:ind w:left="720"/>
       </w:pPr>
       <w:r>
@@ -511,12 +504,29 @@
     </w:p>
     <w:p>
       <w:pPr>
-        <w:pStyle w:val="ListParagraph"/>
-        <w:numPr>
-          <w:ilvl w:val="0"/>
-          <w:numId w:val="6"/>
-        </w:numPr>
-      </w:pPr>
+        <w:ind w:firstLine="720"/>
+      </w:pPr>
+      <w:r>
+        <w:t xml:space="preserve">Coupon: </w:t>
+      </w:r>
+    </w:p>
+    <w:p>
+      <w:pPr>
+        <w:ind w:firstLine="720"/>
+      </w:pPr>
+      <w:r>
+        <w:tab/>
+        <w:t>-items</w:t>
+      </w:r>
+    </w:p>
+    <w:p>
+      <w:pPr>
+        <w:ind w:firstLine="720"/>
+      </w:pPr>
+      <w:r>
+        <w:tab/>
+        <w:t>-Amount</w:t>
+      </w:r>
     </w:p>
     <w:p>
       <w:r>
@@ -1207,6 +1217,119 @@
       <w:lvlJc w:val="left"/>
       <w:pPr>
         <w:ind w:left="7200" w:hanging="360"/>
+      </w:pPr>
+      <w:rPr>
+        <w:rFonts w:ascii="Wingdings" w:hAnsi="Wingdings" w:hint="default"/>
+      </w:rPr>
+    </w:lvl>
+  </w:abstractNum>
+  <w:abstractNum w:abstractNumId="6" w15:restartNumberingAfterBreak="0">
+    <w:nsid w:val="72340D6D"/>
+    <w:multiLevelType w:val="hybridMultilevel"/>
+    <w:tmpl w:val="A09C2698"/>
+    <w:lvl w:ilvl="0" w:tplc="0C090001">
+      <w:start w:val="1"/>
+      <w:numFmt w:val="bullet"/>
+      <w:lvlText w:val=""/>
+      <w:lvlJc w:val="left"/>
+      <w:pPr>
+        <w:ind w:left="1800" w:hanging="360"/>
+      </w:pPr>
+      <w:rPr>
+        <w:rFonts w:ascii="Symbol" w:hAnsi="Symbol" w:hint="default"/>
+      </w:rPr>
+    </w:lvl>
+    <w:lvl w:ilvl="1" w:tplc="0C090003" w:tentative="1">
+      <w:start w:val="1"/>
+      <w:numFmt w:val="bullet"/>
+      <w:lvlText w:val="o"/>
+      <w:lvlJc w:val="left"/>
+      <w:pPr>
+        <w:ind w:left="2520" w:hanging="360"/>
+      </w:pPr>
+      <w:rPr>
+        <w:rFonts w:ascii="Courier New" w:hAnsi="Courier New" w:cs="Courier New" w:hint="default"/>
+      </w:rPr>
+    </w:lvl>
+    <w:lvl w:ilvl="2" w:tplc="0C090005" w:tentative="1">
+      <w:start w:val="1"/>
+      <w:numFmt w:val="bullet"/>
+      <w:lvlText w:val=""/>
+      <w:lvlJc w:val="left"/>
+      <w:pPr>
+        <w:ind w:left="3240" w:hanging="360"/>
+      </w:pPr>
+      <w:rPr>
+        <w:rFonts w:ascii="Wingdings" w:hAnsi="Wingdings" w:hint="default"/>
+      </w:rPr>
+    </w:lvl>
+    <w:lvl w:ilvl="3" w:tplc="0C090001" w:tentative="1">
+      <w:start w:val="1"/>
+      <w:numFmt w:val="bullet"/>
+      <w:lvlText w:val=""/>
+      <w:lvlJc w:val="left"/>
+      <w:pPr>
+        <w:ind w:left="3960" w:hanging="360"/>
+      </w:pPr>
+      <w:rPr>
+        <w:rFonts w:ascii="Symbol" w:hAnsi="Symbol" w:hint="default"/>
+      </w:rPr>
+    </w:lvl>
+    <w:lvl w:ilvl="4" w:tplc="0C090003" w:tentative="1">
+      <w:start w:val="1"/>
+      <w:numFmt w:val="bullet"/>
+      <w:lvlText w:val="o"/>
+      <w:lvlJc w:val="left"/>
+      <w:pPr>
+        <w:ind w:left="4680" w:hanging="360"/>
+      </w:pPr>
+      <w:rPr>
+        <w:rFonts w:ascii="Courier New" w:hAnsi="Courier New" w:cs="Courier New" w:hint="default"/>
+      </w:rPr>
+    </w:lvl>
+    <w:lvl w:ilvl="5" w:tplc="0C090005" w:tentative="1">
+      <w:start w:val="1"/>
+      <w:numFmt w:val="bullet"/>
+      <w:lvlText w:val=""/>
+      <w:lvlJc w:val="left"/>
+      <w:pPr>
+        <w:ind w:left="5400" w:hanging="360"/>
+      </w:pPr>
+      <w:rPr>
+        <w:rFonts w:ascii="Wingdings" w:hAnsi="Wingdings" w:hint="default"/>
+      </w:rPr>
+    </w:lvl>
+    <w:lvl w:ilvl="6" w:tplc="0C090001" w:tentative="1">
+      <w:start w:val="1"/>
+      <w:numFmt w:val="bullet"/>
+      <w:lvlText w:val=""/>
+      <w:lvlJc w:val="left"/>
+      <w:pPr>
+        <w:ind w:left="6120" w:hanging="360"/>
+      </w:pPr>
+      <w:rPr>
+        <w:rFonts w:ascii="Symbol" w:hAnsi="Symbol" w:hint="default"/>
+      </w:rPr>
+    </w:lvl>
+    <w:lvl w:ilvl="7" w:tplc="0C090003" w:tentative="1">
+      <w:start w:val="1"/>
+      <w:numFmt w:val="bullet"/>
+      <w:lvlText w:val="o"/>
+      <w:lvlJc w:val="left"/>
+      <w:pPr>
+        <w:ind w:left="6840" w:hanging="360"/>
+      </w:pPr>
+      <w:rPr>
+        <w:rFonts w:ascii="Courier New" w:hAnsi="Courier New" w:cs="Courier New" w:hint="default"/>
+      </w:rPr>
+    </w:lvl>
+    <w:lvl w:ilvl="8" w:tplc="0C090005" w:tentative="1">
+      <w:start w:val="1"/>
+      <w:numFmt w:val="bullet"/>
+      <w:lvlText w:val=""/>
+      <w:lvlJc w:val="left"/>
+      <w:pPr>
+        <w:ind w:left="7560" w:hanging="360"/>
       </w:pPr>
       <w:rPr>
         <w:rFonts w:ascii="Wingdings" w:hAnsi="Wingdings" w:hint="default"/>
@@ -1230,6 +1353,9 @@
   </w:num>
   <w:num w:numId="6">
     <w:abstractNumId w:val="0"/>
+  </w:num>
+  <w:num w:numId="7">
+    <w:abstractNumId w:val="6"/>
   </w:num>
 </w:numbering>
 </file>
@@ -1357,6 +1483,7 @@
     <w:lsdException w:name="HTML Sample" w:semiHidden="1" w:unhideWhenUsed="1"/>
     <w:lsdException w:name="HTML Typewriter" w:semiHidden="1" w:unhideWhenUsed="1"/>
     <w:lsdException w:name="HTML Variable" w:semiHidden="1" w:unhideWhenUsed="1"/>
+    <w:lsdException w:name="Normal Table" w:semiHidden="1" w:unhideWhenUsed="1"/>
     <w:lsdException w:name="annotation subject" w:semiHidden="1" w:unhideWhenUsed="1"/>
     <w:lsdException w:name="No List" w:semiHidden="1" w:unhideWhenUsed="1"/>
     <w:lsdException w:name="Outline List 1" w:semiHidden="1" w:unhideWhenUsed="1"/>
@@ -1402,9 +1529,11 @@
     <w:lsdException w:name="Table Subtle 1" w:semiHidden="1" w:unhideWhenUsed="1"/>
     <w:lsdException w:name="Table Subtle 2" w:semiHidden="1" w:unhideWhenUsed="1"/>
     <w:lsdException w:name="Table Web 1" w:semiHidden="1" w:unhideWhenUsed="1"/>
+    <w:lsdException w:name="Table Web 2" w:semiHidden="1" w:unhideWhenUsed="1"/>
     <w:lsdException w:name="Table Web 3" w:semiHidden="1" w:unhideWhenUsed="1"/>
     <w:lsdException w:name="Balloon Text" w:semiHidden="1" w:unhideWhenUsed="1"/>
     <w:lsdException w:name="Table Grid" w:uiPriority="39"/>
+    <w:lsdException w:name="Table Theme" w:semiHidden="1" w:unhideWhenUsed="1"/>
     <w:lsdException w:name="Placeholder Text" w:semiHidden="1"/>
     <w:lsdException w:name="No Spacing" w:uiPriority="1" w:qFormat="1"/>
     <w:lsdException w:name="Light Shading" w:uiPriority="60"/>

</xml_diff>